<commit_message>
Good Progress in object recognition
Updated the word document
</commit_message>
<xml_diff>
--- a/Writeup/Methodology Points.docx
+++ b/Writeup/Methodology Points.docx
@@ -74,35 +74,7 @@
         <w:rPr>
           <w:lang w:val="en-GB"/>
         </w:rPr>
-        <w:t xml:space="preserve"> year for </w:t>
-      </w:r>
-      <w:proofErr w:type="spellStart"/>
-      <w:r>
-        <w:rPr>
-          <w:lang w:val="en-GB"/>
-        </w:rPr>
-        <w:t>pastizzi</w:t>
-      </w:r>
-      <w:proofErr w:type="spellEnd"/>
-      <w:r>
-        <w:rPr>
-          <w:lang w:val="en-GB"/>
-        </w:rPr>
-        <w:t xml:space="preserve"> to detect the </w:t>
-      </w:r>
-      <w:proofErr w:type="spellStart"/>
-      <w:r>
-        <w:rPr>
-          <w:lang w:val="en-GB"/>
-        </w:rPr>
-        <w:t>pastizzi</w:t>
-      </w:r>
-      <w:proofErr w:type="spellEnd"/>
-      <w:r>
-        <w:rPr>
-          <w:lang w:val="en-GB"/>
-        </w:rPr>
-        <w:t xml:space="preserve"> in the plate of many food items, but all items </w:t>
+        <w:t xml:space="preserve"> year for pastizzi to detect the pastizzi in the plate of many food items, but all items </w:t>
       </w:r>
       <w:r>
         <w:rPr>
@@ -114,49 +86,7 @@
         <w:rPr>
           <w:lang w:val="en-GB"/>
         </w:rPr>
-        <w:t xml:space="preserve"> detected as </w:t>
-      </w:r>
-      <w:proofErr w:type="spellStart"/>
-      <w:r>
-        <w:rPr>
-          <w:lang w:val="en-GB"/>
-        </w:rPr>
-        <w:t>pastizzi</w:t>
-      </w:r>
-      <w:proofErr w:type="spellEnd"/>
-      <w:r>
-        <w:rPr>
-          <w:lang w:val="en-GB"/>
-        </w:rPr>
-        <w:t xml:space="preserve"> which was strange because the </w:t>
-      </w:r>
-      <w:proofErr w:type="spellStart"/>
-      <w:r>
-        <w:rPr>
-          <w:lang w:val="en-GB"/>
-        </w:rPr>
-        <w:t>zalzett</w:t>
-      </w:r>
-      <w:proofErr w:type="spellEnd"/>
-      <w:r>
-        <w:rPr>
-          <w:lang w:val="en-GB"/>
-        </w:rPr>
-        <w:t xml:space="preserve"> </w:t>
-      </w:r>
-      <w:proofErr w:type="spellStart"/>
-      <w:r>
-        <w:rPr>
-          <w:lang w:val="en-GB"/>
-        </w:rPr>
-        <w:t>malti</w:t>
-      </w:r>
-      <w:proofErr w:type="spellEnd"/>
-      <w:r>
-        <w:rPr>
-          <w:lang w:val="en-GB"/>
-        </w:rPr>
-        <w:t xml:space="preserve"> has different shape and colouring.</w:t>
+        <w:t xml:space="preserve"> detected as pastizzi which was strange because the zalzett malti has different shape and colouring.</w:t>
       </w:r>
       <w:r>
         <w:rPr>
@@ -294,21 +224,7 @@
         <w:rPr>
           <w:lang w:val="en-GB"/>
         </w:rPr>
-        <w:t xml:space="preserve">It was decided to create a </w:t>
-      </w:r>
-      <w:proofErr w:type="spellStart"/>
-      <w:r>
-        <w:rPr>
-          <w:lang w:val="en-GB"/>
-        </w:rPr>
-        <w:t>programm</w:t>
-      </w:r>
-      <w:proofErr w:type="spellEnd"/>
-      <w:r>
-        <w:rPr>
-          <w:lang w:val="en-GB"/>
-        </w:rPr>
-        <w:t xml:space="preserve"> that rotates a single image by a certain degree and the mask for that image also gets rotated. We can then retrieve the BR for each augmented image.</w:t>
+        <w:t>It was decided to create a programm that rotates a single image by a certain degree and the mask for that image also gets rotated. We can then retrieve the BR for each augmented image.</w:t>
       </w:r>
     </w:p>
     <w:p>
@@ -326,21 +242,7 @@
         <w:rPr>
           <w:lang w:val="en-GB"/>
         </w:rPr>
-        <w:t xml:space="preserve">Program was created. The program creates a json file for each rotated image with the rotated co-ordinates. Another </w:t>
-      </w:r>
-      <w:proofErr w:type="spellStart"/>
-      <w:r>
-        <w:rPr>
-          <w:lang w:val="en-GB"/>
-        </w:rPr>
-        <w:t>programm</w:t>
-      </w:r>
-      <w:proofErr w:type="spellEnd"/>
-      <w:r>
-        <w:rPr>
-          <w:lang w:val="en-GB"/>
-        </w:rPr>
-        <w:t xml:space="preserve"> was done to merge them all together.</w:t>
+        <w:t>Program was created. The program creates a json file for each rotated image with the rotated co-ordinates. Another programm was done to merge them all together.</w:t>
       </w:r>
     </w:p>
     <w:p>
@@ -396,89 +298,11 @@
           <w:lang w:val="en-GB"/>
         </w:rPr>
       </w:pPr>
-      <w:proofErr w:type="gramStart"/>
-      <w:r>
-        <w:rPr>
-          <w:lang w:val="en-GB"/>
-        </w:rPr>
-        <w:t>First</w:t>
-      </w:r>
-      <w:proofErr w:type="gramEnd"/>
-      <w:r>
-        <w:rPr>
-          <w:lang w:val="en-GB"/>
-        </w:rPr>
-        <w:t xml:space="preserve"> we opted to choose only 1 class. </w:t>
-      </w:r>
-      <w:proofErr w:type="spellStart"/>
-      <w:r>
-        <w:rPr>
-          <w:lang w:val="en-GB"/>
-        </w:rPr>
-        <w:t>Pastizzi</w:t>
-      </w:r>
-      <w:proofErr w:type="spellEnd"/>
-      <w:r>
-        <w:rPr>
-          <w:lang w:val="en-GB"/>
-        </w:rPr>
-        <w:t xml:space="preserve"> and try to </w:t>
-      </w:r>
-      <w:proofErr w:type="spellStart"/>
-      <w:r>
-        <w:rPr>
-          <w:lang w:val="en-GB"/>
-        </w:rPr>
-        <w:t>traing</w:t>
-      </w:r>
-      <w:proofErr w:type="spellEnd"/>
-      <w:r>
-        <w:rPr>
-          <w:lang w:val="en-GB"/>
-        </w:rPr>
-        <w:t xml:space="preserve"> the model with pictures of </w:t>
-      </w:r>
-      <w:proofErr w:type="spellStart"/>
-      <w:r>
-        <w:rPr>
-          <w:lang w:val="en-GB"/>
-        </w:rPr>
-        <w:t>pastizzi</w:t>
-      </w:r>
-      <w:proofErr w:type="spellEnd"/>
-      <w:r>
-        <w:rPr>
-          <w:lang w:val="en-GB"/>
-        </w:rPr>
-        <w:t xml:space="preserve"> alone and test the model to see if it would detect it using an image which was also used in training. Then the same model was tested to detect an image which was not part of the training which only had a </w:t>
-      </w:r>
-      <w:proofErr w:type="spellStart"/>
-      <w:r>
-        <w:rPr>
-          <w:lang w:val="en-GB"/>
-        </w:rPr>
-        <w:t>pastizz</w:t>
-      </w:r>
-      <w:proofErr w:type="spellEnd"/>
-      <w:r>
-        <w:rPr>
-          <w:lang w:val="en-GB"/>
-        </w:rPr>
-        <w:t xml:space="preserve"> in it. The same thing was repeated with the </w:t>
-      </w:r>
-      <w:proofErr w:type="spellStart"/>
-      <w:r>
-        <w:rPr>
-          <w:lang w:val="en-GB"/>
-        </w:rPr>
-        <w:t>zalzett</w:t>
-      </w:r>
-      <w:proofErr w:type="spellEnd"/>
-      <w:r>
-        <w:rPr>
-          <w:lang w:val="en-GB"/>
-        </w:rPr>
-        <w:t>.</w:t>
+      <w:r>
+        <w:rPr>
+          <w:lang w:val="en-GB"/>
+        </w:rPr>
+        <w:t>First we opted to choose only 1 class. Pastizzi and try to traing the model with pictures of pastizzi alone and test the model to see if it would detect it using an image which was also used in training. Then the same model was tested to detect an image which was not part of the training which only had a pastizz in it. The same thing was repeated with the zalzett.</w:t>
       </w:r>
     </w:p>
     <w:p>
@@ -561,21 +385,7 @@
         <w:rPr>
           <w:lang w:val="en-GB"/>
         </w:rPr>
-        <w:t xml:space="preserve">Result of training only on the </w:t>
-      </w:r>
-      <w:proofErr w:type="spellStart"/>
-      <w:r>
-        <w:rPr>
-          <w:lang w:val="en-GB"/>
-        </w:rPr>
-        <w:t>pastizzi</w:t>
-      </w:r>
-      <w:proofErr w:type="spellEnd"/>
-      <w:r>
-        <w:rPr>
-          <w:lang w:val="en-GB"/>
-        </w:rPr>
-        <w:t xml:space="preserve"> images for 1 iteration (approx. 69 images)</w:t>
+        <w:t>Result of training only on the pastizzi images for 1 iteration (approx. 69 images)</w:t>
       </w:r>
       <w:r>
         <w:rPr>
@@ -673,35 +483,11 @@
           <w:lang w:val="en-GB"/>
         </w:rPr>
       </w:pPr>
-      <w:proofErr w:type="spellStart"/>
-      <w:proofErr w:type="gramStart"/>
-      <w:r>
-        <w:rPr>
-          <w:lang w:val="en-GB"/>
-        </w:rPr>
-        <w:t>Everytime</w:t>
-      </w:r>
-      <w:proofErr w:type="spellEnd"/>
-      <w:proofErr w:type="gramEnd"/>
-      <w:r>
-        <w:rPr>
-          <w:lang w:val="en-GB"/>
-        </w:rPr>
-        <w:t xml:space="preserve"> we train a model we must make use of the pre trained weights since the number of images we are providing is small. The below is the same data set as the one </w:t>
-      </w:r>
-      <w:proofErr w:type="gramStart"/>
-      <w:r>
-        <w:rPr>
-          <w:lang w:val="en-GB"/>
-        </w:rPr>
-        <w:t>above, but</w:t>
-      </w:r>
-      <w:proofErr w:type="gramEnd"/>
-      <w:r>
-        <w:rPr>
-          <w:lang w:val="en-GB"/>
-        </w:rPr>
-        <w:t xml:space="preserve"> making use of the coco pre trained weights.</w:t>
+      <w:r>
+        <w:rPr>
+          <w:lang w:val="en-GB"/>
+        </w:rPr>
+        <w:t>Everytime we train a model we must make use of the pre trained weights since the number of images we are providing is small. The below is the same data set as the one above, but making use of the coco pre trained weights.</w:t>
       </w:r>
       <w:r>
         <w:rPr>
@@ -852,105 +638,7 @@
         <w:rPr>
           <w:lang w:val="en-GB"/>
         </w:rPr>
-        <w:t xml:space="preserve">After this, a model with only </w:t>
-      </w:r>
-      <w:proofErr w:type="spellStart"/>
-      <w:r>
-        <w:rPr>
-          <w:lang w:val="en-GB"/>
-        </w:rPr>
-        <w:t>zalzett</w:t>
-      </w:r>
-      <w:proofErr w:type="spellEnd"/>
-      <w:r>
-        <w:rPr>
-          <w:lang w:val="en-GB"/>
-        </w:rPr>
-        <w:t xml:space="preserve"> </w:t>
-      </w:r>
-      <w:proofErr w:type="spellStart"/>
-      <w:r>
-        <w:rPr>
-          <w:lang w:val="en-GB"/>
-        </w:rPr>
-        <w:t>malti</w:t>
-      </w:r>
-      <w:proofErr w:type="spellEnd"/>
-      <w:r>
-        <w:rPr>
-          <w:lang w:val="en-GB"/>
-        </w:rPr>
-        <w:t xml:space="preserve"> was trained and it worked fine. Since this worked too, a model with both </w:t>
-      </w:r>
-      <w:proofErr w:type="spellStart"/>
-      <w:r>
-        <w:rPr>
-          <w:lang w:val="en-GB"/>
-        </w:rPr>
-        <w:t>zalzett</w:t>
-      </w:r>
-      <w:proofErr w:type="spellEnd"/>
-      <w:r>
-        <w:rPr>
-          <w:lang w:val="en-GB"/>
-        </w:rPr>
-        <w:t xml:space="preserve"> </w:t>
-      </w:r>
-      <w:proofErr w:type="spellStart"/>
-      <w:r>
-        <w:rPr>
-          <w:lang w:val="en-GB"/>
-        </w:rPr>
-        <w:t>malti</w:t>
-      </w:r>
-      <w:proofErr w:type="spellEnd"/>
-      <w:r>
-        <w:rPr>
-          <w:lang w:val="en-GB"/>
-        </w:rPr>
-        <w:t xml:space="preserve"> and </w:t>
-      </w:r>
-      <w:proofErr w:type="spellStart"/>
-      <w:r>
-        <w:rPr>
-          <w:lang w:val="en-GB"/>
-        </w:rPr>
-        <w:t>pastizzi</w:t>
-      </w:r>
-      <w:proofErr w:type="spellEnd"/>
-      <w:r>
-        <w:rPr>
-          <w:lang w:val="en-GB"/>
-        </w:rPr>
-        <w:t xml:space="preserve"> was used. This time, pictures which where not part of the training were used as validation. The results were promising. With images of 1 food item per image, detections </w:t>
-      </w:r>
-      <w:proofErr w:type="gramStart"/>
-      <w:r>
-        <w:rPr>
-          <w:lang w:val="en-GB"/>
-        </w:rPr>
-        <w:t>where</w:t>
-      </w:r>
-      <w:proofErr w:type="gramEnd"/>
-      <w:r>
-        <w:rPr>
-          <w:lang w:val="en-GB"/>
-        </w:rPr>
-        <w:t xml:space="preserve"> great. A test was made with an image of 5 </w:t>
-      </w:r>
-      <w:proofErr w:type="spellStart"/>
-      <w:r>
-        <w:rPr>
-          <w:lang w:val="en-GB"/>
-        </w:rPr>
-        <w:t>similair</w:t>
-      </w:r>
-      <w:proofErr w:type="spellEnd"/>
-      <w:r>
-        <w:rPr>
-          <w:lang w:val="en-GB"/>
-        </w:rPr>
-        <w:t xml:space="preserve"> foods and this was the result.</w:t>
+        <w:t>After this, a model with only zalzett malti was trained and it worked fine. Since this worked too, a model with both zalzett malti and pastizzi was used. This time, pictures which where not part of the training were used as validation. The results were promising. With images of 1 food item per image, detections where great. A test was made with an image of 5 similair foods and this was the result.</w:t>
       </w:r>
     </w:p>
     <w:p>
@@ -965,9 +653,9 @@
         </w:rPr>
         <w:lastRenderedPageBreak/>
         <w:drawing>
-          <wp:inline distT="0" distB="0" distL="0" distR="0" wp14:anchorId="1470791E" wp14:editId="5AEBC946">
-            <wp:extent cx="2729440" cy="3001297"/>
-            <wp:effectExtent l="0" t="0" r="0" b="8890"/>
+          <wp:inline distT="0" distB="0" distL="0" distR="0" wp14:anchorId="1470791E" wp14:editId="4354BA8F">
+            <wp:extent cx="2830034" cy="3111910"/>
+            <wp:effectExtent l="0" t="0" r="8890" b="0"/>
             <wp:docPr id="4" name="Picture 4"/>
             <wp:cNvGraphicFramePr>
               <a:graphicFrameLocks xmlns:a="http://schemas.openxmlformats.org/drawingml/2006/main" noChangeAspect="1"/>
@@ -988,7 +676,7 @@
                   <pic:spPr>
                     <a:xfrm>
                       <a:off x="0" y="0"/>
-                      <a:ext cx="2729440" cy="3001297"/>
+                      <a:ext cx="2832826" cy="3114981"/>
                     </a:xfrm>
                     <a:prstGeom prst="rect">
                       <a:avLst/>
@@ -1011,92 +699,187 @@
         <w:rPr>
           <w:lang w:val="en-GB"/>
         </w:rPr>
-        <w:t xml:space="preserve">As one can see, the </w:t>
-      </w:r>
-      <w:proofErr w:type="spellStart"/>
-      <w:r>
-        <w:rPr>
-          <w:lang w:val="en-GB"/>
-        </w:rPr>
-        <w:t>qassata</w:t>
-      </w:r>
-      <w:proofErr w:type="spellEnd"/>
-      <w:r>
-        <w:rPr>
-          <w:lang w:val="en-GB"/>
-        </w:rPr>
-        <w:t xml:space="preserve"> and the </w:t>
-      </w:r>
-      <w:proofErr w:type="spellStart"/>
-      <w:r>
-        <w:rPr>
-          <w:lang w:val="en-GB"/>
-        </w:rPr>
-        <w:t>imqaret</w:t>
-      </w:r>
-      <w:proofErr w:type="spellEnd"/>
-      <w:r>
-        <w:rPr>
-          <w:lang w:val="en-GB"/>
-        </w:rPr>
-        <w:t xml:space="preserve"> </w:t>
-      </w:r>
-      <w:proofErr w:type="gramStart"/>
-      <w:r>
-        <w:rPr>
-          <w:lang w:val="en-GB"/>
-        </w:rPr>
-        <w:t>where</w:t>
-      </w:r>
-      <w:proofErr w:type="gramEnd"/>
-      <w:r>
-        <w:rPr>
-          <w:lang w:val="en-GB"/>
-        </w:rPr>
-        <w:t xml:space="preserve"> confused with </w:t>
-      </w:r>
-      <w:proofErr w:type="spellStart"/>
-      <w:r>
-        <w:rPr>
-          <w:lang w:val="en-GB"/>
-        </w:rPr>
-        <w:t>pastizzi</w:t>
-      </w:r>
-      <w:proofErr w:type="spellEnd"/>
-      <w:r>
-        <w:rPr>
-          <w:lang w:val="en-GB"/>
-        </w:rPr>
-        <w:t xml:space="preserve"> which is expected because </w:t>
-      </w:r>
-      <w:proofErr w:type="spellStart"/>
-      <w:r>
-        <w:rPr>
-          <w:lang w:val="en-GB"/>
-        </w:rPr>
-        <w:t>ithe</w:t>
-      </w:r>
-      <w:proofErr w:type="spellEnd"/>
-      <w:r>
-        <w:rPr>
-          <w:lang w:val="en-GB"/>
-        </w:rPr>
-        <w:t xml:space="preserve"> colours are similar, but this gives hope for when we test with 5 food items at the same time.</w:t>
-      </w:r>
-    </w:p>
-    <w:p>
-      <w:pPr>
-        <w:rPr>
-          <w:lang w:val="en-GB"/>
-        </w:rPr>
-      </w:pPr>
-    </w:p>
-    <w:p>
-      <w:pPr>
-        <w:rPr>
-          <w:lang w:val="en-GB"/>
-        </w:rPr>
-      </w:pPr>
+        <w:t>As one can see, the qassata and the imqaret where confused with pastizzi which is expected because the colours are similar, but this gives hope for when we test with 5 food items at the same time.</w:t>
+      </w:r>
+    </w:p>
+    <w:p>
+      <w:pPr>
+        <w:rPr>
+          <w:lang w:val="en-GB"/>
+        </w:rPr>
+      </w:pPr>
+      <w:r>
+        <w:rPr>
+          <w:lang w:val="en-GB"/>
+        </w:rPr>
+        <w:t>Training on all the photos including all 6 food items was done again with the pre trained weights from COCO this time. Last this was done nothing was detected, this time one of the 5 photos, a small portion of the Qassasta was detected but unfortunately nothing else.</w:t>
+      </w:r>
+      <w:r>
+        <w:rPr>
+          <w:lang w:val="en-GB"/>
+        </w:rPr>
+        <w:br/>
+      </w:r>
+      <w:r>
+        <w:rPr>
+          <w:noProof/>
+        </w:rPr>
+        <w:drawing>
+          <wp:inline distT="0" distB="0" distL="0" distR="0" wp14:anchorId="6945BB99" wp14:editId="717E8B8C">
+            <wp:extent cx="2837350" cy="2477730"/>
+            <wp:effectExtent l="0" t="0" r="1270" b="0"/>
+            <wp:docPr id="5" name="Picture 5"/>
+            <wp:cNvGraphicFramePr>
+              <a:graphicFrameLocks xmlns:a="http://schemas.openxmlformats.org/drawingml/2006/main" noChangeAspect="1"/>
+            </wp:cNvGraphicFramePr>
+            <a:graphic xmlns:a="http://schemas.openxmlformats.org/drawingml/2006/main">
+              <a:graphicData uri="http://schemas.openxmlformats.org/drawingml/2006/picture">
+                <pic:pic xmlns:pic="http://schemas.openxmlformats.org/drawingml/2006/picture">
+                  <pic:nvPicPr>
+                    <pic:cNvPr id="1" name=""/>
+                    <pic:cNvPicPr/>
+                  </pic:nvPicPr>
+                  <pic:blipFill>
+                    <a:blip r:embed="rId9"/>
+                    <a:stretch>
+                      <a:fillRect/>
+                    </a:stretch>
+                  </pic:blipFill>
+                  <pic:spPr>
+                    <a:xfrm>
+                      <a:off x="0" y="0"/>
+                      <a:ext cx="2844503" cy="2483977"/>
+                    </a:xfrm>
+                    <a:prstGeom prst="rect">
+                      <a:avLst/>
+                    </a:prstGeom>
+                  </pic:spPr>
+                </pic:pic>
+              </a:graphicData>
+            </a:graphic>
+          </wp:inline>
+        </w:drawing>
+      </w:r>
+    </w:p>
+    <w:p>
+      <w:pPr>
+        <w:rPr>
+          <w:lang w:val="en-GB"/>
+        </w:rPr>
+      </w:pPr>
+      <w:r>
+        <w:rPr>
+          <w:lang w:val="en-GB"/>
+        </w:rPr>
+        <w:lastRenderedPageBreak/>
+        <w:t xml:space="preserve">Next it was opted to do the same but for 4 iterations rather then just the one and it seems as if a lot of decent progress was being made. There was only 1 incorrect object which was the Imqaret. </w:t>
+      </w:r>
+      <w:r>
+        <w:rPr>
+          <w:lang w:val="en-GB"/>
+        </w:rPr>
+        <w:br/>
+      </w:r>
+      <w:r>
+        <w:rPr>
+          <w:noProof/>
+        </w:rPr>
+        <w:drawing>
+          <wp:inline distT="0" distB="0" distL="0" distR="0" wp14:anchorId="09E0111C" wp14:editId="7656D13B">
+            <wp:extent cx="3271367" cy="3473245"/>
+            <wp:effectExtent l="0" t="0" r="5715" b="0"/>
+            <wp:docPr id="6" name="Picture 6" descr="A picture containing different&#10;&#10;Description automatically generated"/>
+            <wp:cNvGraphicFramePr>
+              <a:graphicFrameLocks xmlns:a="http://schemas.openxmlformats.org/drawingml/2006/main" noChangeAspect="1"/>
+            </wp:cNvGraphicFramePr>
+            <a:graphic xmlns:a="http://schemas.openxmlformats.org/drawingml/2006/main">
+              <a:graphicData uri="http://schemas.openxmlformats.org/drawingml/2006/picture">
+                <pic:pic xmlns:pic="http://schemas.openxmlformats.org/drawingml/2006/picture">
+                  <pic:nvPicPr>
+                    <pic:cNvPr id="6" name="Picture 6" descr="A picture containing different&#10;&#10;Description automatically generated"/>
+                    <pic:cNvPicPr/>
+                  </pic:nvPicPr>
+                  <pic:blipFill>
+                    <a:blip r:embed="rId10"/>
+                    <a:stretch>
+                      <a:fillRect/>
+                    </a:stretch>
+                  </pic:blipFill>
+                  <pic:spPr>
+                    <a:xfrm>
+                      <a:off x="0" y="0"/>
+                      <a:ext cx="3276719" cy="3478927"/>
+                    </a:xfrm>
+                    <a:prstGeom prst="rect">
+                      <a:avLst/>
+                    </a:prstGeom>
+                  </pic:spPr>
+                </pic:pic>
+              </a:graphicData>
+            </a:graphic>
+          </wp:inline>
+        </w:drawing>
+      </w:r>
+    </w:p>
+    <w:p>
+      <w:pPr>
+        <w:rPr>
+          <w:lang w:val="en-GB"/>
+        </w:rPr>
+      </w:pPr>
+      <w:r>
+        <w:rPr>
+          <w:lang w:val="en-GB"/>
+        </w:rPr>
+        <w:t>Even the imqaret where not detected correctly. In another image where only a pastizz and a maqrut was present, they were both identified independently from each other. (It doesn’t show that much but the class id’s from the result are 1 – Pastizzi and 2 - Imqaret).</w:t>
+      </w:r>
+    </w:p>
+    <w:p>
+      <w:pPr>
+        <w:rPr>
+          <w:lang w:val="en-GB"/>
+        </w:rPr>
+      </w:pPr>
+      <w:r>
+        <w:rPr>
+          <w:noProof/>
+        </w:rPr>
+        <w:drawing>
+          <wp:inline distT="0" distB="0" distL="0" distR="0" wp14:anchorId="62E6E4C5" wp14:editId="7484A55E">
+            <wp:extent cx="2167112" cy="1909916"/>
+            <wp:effectExtent l="0" t="0" r="5080" b="0"/>
+            <wp:docPr id="7" name="Picture 7" descr="A picture containing cake, plate&#10;&#10;Description automatically generated"/>
+            <wp:cNvGraphicFramePr>
+              <a:graphicFrameLocks xmlns:a="http://schemas.openxmlformats.org/drawingml/2006/main" noChangeAspect="1"/>
+            </wp:cNvGraphicFramePr>
+            <a:graphic xmlns:a="http://schemas.openxmlformats.org/drawingml/2006/main">
+              <a:graphicData uri="http://schemas.openxmlformats.org/drawingml/2006/picture">
+                <pic:pic xmlns:pic="http://schemas.openxmlformats.org/drawingml/2006/picture">
+                  <pic:nvPicPr>
+                    <pic:cNvPr id="7" name="Picture 7" descr="A picture containing cake, plate&#10;&#10;Description automatically generated"/>
+                    <pic:cNvPicPr/>
+                  </pic:nvPicPr>
+                  <pic:blipFill>
+                    <a:blip r:embed="rId11"/>
+                    <a:stretch>
+                      <a:fillRect/>
+                    </a:stretch>
+                  </pic:blipFill>
+                  <pic:spPr>
+                    <a:xfrm>
+                      <a:off x="0" y="0"/>
+                      <a:ext cx="2173499" cy="1915545"/>
+                    </a:xfrm>
+                    <a:prstGeom prst="rect">
+                      <a:avLst/>
+                    </a:prstGeom>
+                  </pic:spPr>
+                </pic:pic>
+              </a:graphicData>
+            </a:graphic>
+          </wp:inline>
+        </w:drawing>
+      </w:r>
     </w:p>
     <w:sectPr>
       <w:pgSz w:w="11906" w:h="16838"/>

</xml_diff>